<commit_message>
Refactor code to incorporate unit testing considerations
</commit_message>
<xml_diff>
--- a/doc/Manual.docx
+++ b/doc/Manual.docx
@@ -15,53 +15,30 @@
       <w:r>
         <w:t xml:space="preserve">The </w:t>
       </w:r>
-      <w:proofErr w:type="spellStart"/>
       <w:r>
         <w:t>p</w:t>
       </w:r>
       <w:r>
-        <w:t>ygla</w:t>
-      </w:r>
-      <w:proofErr w:type="spellEnd"/>
-      <w:r>
-        <w:t xml:space="preserve"> system is a python-based implementation of the "The Evolution of a Peer Assessment Method for use in Group based Teaching of HCI." This new system serves as an upgrade from the previous Microsoft architecture-based implementation. The previous implementation was limited in several ways. Firstly, manual data entry of each entry from the Microsoft Word form into the excel template was time-consuming and complex. This manual approach was also prone to human error and limited to domain experts. With new teaching assistants every semester, the module convener had to constantly conduct or explain the procedure multiple times.</w:t>
-      </w:r>
-    </w:p>
-    <w:p>
-      <w:proofErr w:type="spellStart"/>
+        <w:t>ygla system is a python-based implementation of the "The Evolution of a Peer Assessment Method for use in Group based Teaching of HCI." This new system serves as an upgrade from the previous Microsoft architecture-based implementation. The previous implementation was limited in several ways. Firstly, manual data entry of each entry from the Microsoft Word form into the excel template was time-consuming and complex. This manual approach was also prone to human error and limited to domain experts. With new teaching assistants every semester, the module convener had to constantly conduct or explain the procedure multiple times.</w:t>
+      </w:r>
+    </w:p>
+    <w:p>
       <w:r>
         <w:t>p</w:t>
       </w:r>
       <w:r>
-        <w:t>ygla</w:t>
-      </w:r>
-      <w:proofErr w:type="spellEnd"/>
-      <w:r>
-        <w:t xml:space="preserve"> addresses these limitations with the goal of automating the entire process. While the system does require some coding skills, the requirements are minimal. The Python library </w:t>
-      </w:r>
-      <w:proofErr w:type="gramStart"/>
-      <w:r>
-        <w:t>is capable of receiving</w:t>
-      </w:r>
-      <w:proofErr w:type="gramEnd"/>
-      <w:r>
-        <w:t xml:space="preserve"> peer assessment inputs conducted using Microsoft Forms and also supports manual data entry for peer assessments collected using Microsoft Word.</w:t>
+        <w:t>ygla addresses these limitations with the goal of automating the entire process. While the system does require some coding skills, the requirements are minimal. The Python library is capable of receiving peer assessment inputs conducted using Microsoft Forms and also supports manual data entry for peer assessments collected using Microsoft Word.</w:t>
       </w:r>
     </w:p>
     <w:p>
       <w:r>
         <w:t xml:space="preserve">In addition, </w:t>
       </w:r>
-      <w:proofErr w:type="spellStart"/>
       <w:r>
         <w:t>p</w:t>
       </w:r>
       <w:r>
-        <w:t>ygla</w:t>
-      </w:r>
-      <w:proofErr w:type="spellEnd"/>
-      <w:r>
-        <w:t xml:space="preserve"> is also capable of utilizing both the ‘five-point’ and ‘seven-point’ </w:t>
+        <w:t xml:space="preserve">ygla is also capable of utilizing both the ‘five-point’ and ‘seven-point’ </w:t>
       </w:r>
       <w:r>
         <w:t>scales</w:t>
@@ -75,15 +52,7 @@
     </w:p>
     <w:p>
       <w:r>
-        <w:t xml:space="preserve">In addition to that, the Excel implementation lacks the ability to capture and display the students' justifications for each criterion to their fellow members. These justifications or feedback play a crucial role in the assessment process as they provide insight for the module convener to determine the acceptability of the ratings assigned to each student-fellow pair. Furthermore, by capturing and sharing these justifications and feedback, students can use this information for self-improvement or as a means of recognizing and acknowledging their peers' good work. </w:t>
-      </w:r>
-      <w:proofErr w:type="spellStart"/>
-      <w:r>
-        <w:t>Pyla</w:t>
-      </w:r>
-      <w:proofErr w:type="spellEnd"/>
-      <w:r>
-        <w:t xml:space="preserve"> also includes the important feature of anonymizing the name of the person providing the feedback, which promotes fairness and helps to eliminate bias in the evaluation process.</w:t>
+        <w:t>In addition to that, the Excel implementation lacks the ability to capture and display the students' justifications for each criterion to their fellow members. These justifications or feedback play a crucial role in the assessment process as they provide insight for the module convener to determine the acceptability of the ratings assigned to each student-fellow pair. Furthermore, by capturing and sharing these justifications and feedback, students can use this information for self-improvement or as a means of recognizing and acknowledging their peers' good work. Pyla also includes the important feature of anonymizing the name of the person providing the feedback, which promotes fairness and helps to eliminate bias in the evaluation process.</w:t>
       </w:r>
     </w:p>
     <w:p>
@@ -158,43 +127,7 @@
           <w:sz w:val="24"/>
           <w:szCs w:val="24"/>
         </w:rPr>
-        <w:t xml:space="preserve">Group Name: This is the input about the student's assigned group. </w:t>
-      </w:r>
-      <w:proofErr w:type="spellStart"/>
-      <w:r>
-        <w:rPr>
-          <w:rFonts w:ascii="Times New Roman" w:eastAsia="Times New Roman" w:hAnsi="Times New Roman" w:cs="Times New Roman"/>
-          <w:sz w:val="24"/>
-          <w:szCs w:val="24"/>
-        </w:rPr>
-        <w:t>Pygla</w:t>
-      </w:r>
-      <w:proofErr w:type="spellEnd"/>
-      <w:r>
-        <w:rPr>
-          <w:rFonts w:ascii="Times New Roman" w:eastAsia="Times New Roman" w:hAnsi="Times New Roman" w:cs="Times New Roman"/>
-          <w:sz w:val="24"/>
-          <w:szCs w:val="24"/>
-        </w:rPr>
-        <w:t xml:space="preserve"> only accepts group names in an integer format (</w:t>
-      </w:r>
-      <w:proofErr w:type="gramStart"/>
-      <w:r>
-        <w:rPr>
-          <w:rFonts w:ascii="Times New Roman" w:eastAsia="Times New Roman" w:hAnsi="Times New Roman" w:cs="Times New Roman"/>
-          <w:sz w:val="24"/>
-          <w:szCs w:val="24"/>
-        </w:rPr>
-        <w:t>e.g.</w:t>
-      </w:r>
-      <w:proofErr w:type="gramEnd"/>
-      <w:r>
-        <w:rPr>
-          <w:rFonts w:ascii="Times New Roman" w:eastAsia="Times New Roman" w:hAnsi="Times New Roman" w:cs="Times New Roman"/>
-          <w:sz w:val="24"/>
-          <w:szCs w:val="24"/>
-        </w:rPr>
-        <w:t xml:space="preserve"> 1, 2, 3, etc.).</w:t>
+        <w:t>Group Name: This is the input about the student's assigned group. Pygla only accepts group names in an integer format (e.g. 1, 2, 3, etc.).</w:t>
       </w:r>
     </w:p>
     <w:p>
@@ -517,25 +450,7 @@
           <w:sz w:val="24"/>
           <w:szCs w:val="24"/>
         </w:rPr>
-        <w:t xml:space="preserve">It is recommended to have more than 7 unique "Peer" sections to accommodate large groups. It is essential to use numbering nomenclature to allow </w:t>
-      </w:r>
-      <w:proofErr w:type="spellStart"/>
-      <w:r>
-        <w:rPr>
-          <w:rFonts w:ascii="Times New Roman" w:eastAsia="Times New Roman" w:hAnsi="Times New Roman" w:cs="Times New Roman"/>
-          <w:sz w:val="24"/>
-          <w:szCs w:val="24"/>
-        </w:rPr>
-        <w:t>pygla</w:t>
-      </w:r>
-      <w:proofErr w:type="spellEnd"/>
-      <w:r>
-        <w:rPr>
-          <w:rFonts w:ascii="Times New Roman" w:eastAsia="Times New Roman" w:hAnsi="Times New Roman" w:cs="Times New Roman"/>
-          <w:sz w:val="24"/>
-          <w:szCs w:val="24"/>
-        </w:rPr>
-        <w:t xml:space="preserve"> to know which input is for which section. For example, two "Peer" sections could look like this: "Peer 1" and "Peer 2".</w:t>
+        <w:t>It is recommended to have more than 7 unique "Peer" sections to accommodate large groups. It is essential to use numbering nomenclature to allow pygla to know which input is for which section. For example, two "Peer" sections could look like this: "Peer 1" and "Peer 2".</w:t>
       </w:r>
     </w:p>
     <w:p/>
@@ -724,23 +639,13 @@
           <w:szCs w:val="24"/>
         </w:rPr>
       </w:pPr>
-      <w:proofErr w:type="spellStart"/>
-      <w:r>
-        <w:rPr>
-          <w:rFonts w:ascii="Times New Roman" w:eastAsia="Times New Roman" w:hAnsi="Times New Roman" w:cs="Times New Roman"/>
-          <w:sz w:val="24"/>
-          <w:szCs w:val="24"/>
-        </w:rPr>
-        <w:t>Pygla</w:t>
-      </w:r>
-      <w:proofErr w:type="spellEnd"/>
-      <w:r>
-        <w:rPr>
-          <w:rFonts w:ascii="Times New Roman" w:eastAsia="Times New Roman" w:hAnsi="Times New Roman" w:cs="Times New Roman"/>
-          <w:sz w:val="24"/>
-          <w:szCs w:val="24"/>
-        </w:rPr>
-        <w:t xml:space="preserve"> is sensitive to the Microsoft section orientation, so the above order should be followed when designing the Microsoft Form.</w:t>
+      <w:r>
+        <w:rPr>
+          <w:rFonts w:ascii="Times New Roman" w:eastAsia="Times New Roman" w:hAnsi="Times New Roman" w:cs="Times New Roman"/>
+          <w:sz w:val="24"/>
+          <w:szCs w:val="24"/>
+        </w:rPr>
+        <w:t>Pygla is sensitive to the Microsoft section orientation, so the above order should be followed when designing the Microsoft Form.</w:t>
       </w:r>
     </w:p>
     <w:p/>
@@ -754,13 +659,8 @@
     </w:p>
     <w:p/>
     <w:p>
-      <w:proofErr w:type="spellStart"/>
-      <w:r>
-        <w:t>Pygla</w:t>
-      </w:r>
-      <w:proofErr w:type="spellEnd"/>
-      <w:r>
-        <w:t xml:space="preserve"> allows for input from a Microsoft Word form, offering a more user-friendly alternative to the original implementation. One of the common mistakes made in the old system was confusion over whether to enter data vertically or horizontally.</w:t>
+      <w:r>
+        <w:t>Pygla allows for input from a Microsoft Word form, offering a more user-friendly alternative to the original implementation. One of the common mistakes made in the old system was confusion over whether to enter data vertically or horizontally.</w:t>
       </w:r>
     </w:p>
     <w:p/>
@@ -792,11 +692,9 @@
           <w:numId w:val="6"/>
         </w:numPr>
       </w:pPr>
-      <w:proofErr w:type="spellStart"/>
       <w:r>
         <w:t>assessor_student_id</w:t>
       </w:r>
-      <w:proofErr w:type="spellEnd"/>
       <w:r>
         <w:tab/>
       </w:r>
@@ -809,11 +707,9 @@
           <w:numId w:val="6"/>
         </w:numPr>
       </w:pPr>
-      <w:proofErr w:type="spellStart"/>
       <w:r>
         <w:t>group_name</w:t>
       </w:r>
-      <w:proofErr w:type="spellEnd"/>
       <w:r>
         <w:tab/>
       </w:r>
@@ -826,11 +722,9 @@
           <w:numId w:val="6"/>
         </w:numPr>
       </w:pPr>
-      <w:proofErr w:type="spellStart"/>
       <w:r>
         <w:t>peer_name</w:t>
       </w:r>
-      <w:proofErr w:type="spellEnd"/>
       <w:r>
         <w:tab/>
       </w:r>
@@ -843,11 +737,9 @@
           <w:numId w:val="6"/>
         </w:numPr>
       </w:pPr>
-      <w:proofErr w:type="spellStart"/>
       <w:r>
         <w:t>peer_student_id</w:t>
       </w:r>
-      <w:proofErr w:type="spellEnd"/>
       <w:r>
         <w:tab/>
       </w:r>
@@ -860,16 +752,9 @@
           <w:numId w:val="6"/>
         </w:numPr>
       </w:pPr>
-      <w:proofErr w:type="spellStart"/>
-      <w:r>
-        <w:t>research_information_</w:t>
-      </w:r>
-      <w:proofErr w:type="gramStart"/>
-      <w:r>
-        <w:t>gathering</w:t>
-      </w:r>
-      <w:proofErr w:type="spellEnd"/>
-      <w:proofErr w:type="gramEnd"/>
+      <w:r>
+        <w:t>research_information_gathering</w:t>
+      </w:r>
       <w:r>
         <w:tab/>
       </w:r>
@@ -882,19 +767,9 @@
           <w:numId w:val="6"/>
         </w:numPr>
       </w:pPr>
-      <w:proofErr w:type="spellStart"/>
       <w:r>
         <w:t>creative_input</w:t>
       </w:r>
-      <w:proofErr w:type="spellEnd"/>
-      <w:r>
-        <w:tab/>
-      </w:r>
-      <w:proofErr w:type="spellStart"/>
-      <w:r>
-        <w:t>cooperation_within_group</w:t>
-      </w:r>
-      <w:proofErr w:type="spellEnd"/>
       <w:r>
         <w:tab/>
       </w:r>
@@ -908,16 +783,8 @@
         </w:numPr>
       </w:pPr>
       <w:r>
-        <w:t>communication</w:t>
-      </w:r>
-      <w:r>
-        <w:tab/>
-      </w:r>
-      <w:proofErr w:type="spellStart"/>
-      <w:r>
-        <w:t>contribution_quality</w:t>
-      </w:r>
-      <w:proofErr w:type="spellEnd"/>
+        <w:t>cooperation_within_group</w:t>
+      </w:r>
       <w:r>
         <w:tab/>
       </w:r>
@@ -930,11 +797,9 @@
           <w:numId w:val="6"/>
         </w:numPr>
       </w:pPr>
-      <w:proofErr w:type="spellStart"/>
-      <w:r>
-        <w:t>meeting_attendance</w:t>
-      </w:r>
-      <w:proofErr w:type="spellEnd"/>
+      <w:r>
+        <w:t>communication</w:t>
+      </w:r>
       <w:r>
         <w:tab/>
       </w:r>
@@ -948,28 +813,49 @@
         </w:numPr>
       </w:pPr>
       <w:r>
+        <w:t>contribution_quality</w:t>
+      </w:r>
+      <w:r>
+        <w:tab/>
+      </w:r>
+    </w:p>
+    <w:p>
+      <w:pPr>
+        <w:pStyle w:val="ListParagraph"/>
+        <w:numPr>
+          <w:ilvl w:val="0"/>
+          <w:numId w:val="6"/>
+        </w:numPr>
+      </w:pPr>
+      <w:r>
+        <w:t>meeting_attendance</w:t>
+      </w:r>
+      <w:r>
+        <w:tab/>
+      </w:r>
+    </w:p>
+    <w:p>
+      <w:pPr>
+        <w:pStyle w:val="ListParagraph"/>
+        <w:numPr>
+          <w:ilvl w:val="0"/>
+          <w:numId w:val="6"/>
+        </w:numPr>
+      </w:pPr>
+      <w:r>
         <w:t>justification</w:t>
       </w:r>
     </w:p>
     <w:p/>
     <w:p>
       <w:r>
-        <w:lastRenderedPageBreak/>
         <w:t xml:space="preserve">A </w:t>
       </w:r>
       <w:r>
         <w:t>detailed</w:t>
       </w:r>
       <w:r>
-        <w:t xml:space="preserve"> description for each of the </w:t>
-      </w:r>
-      <w:proofErr w:type="gramStart"/>
-      <w:r>
-        <w:t>column</w:t>
-      </w:r>
-      <w:proofErr w:type="gramEnd"/>
-      <w:r>
-        <w:t xml:space="preserve"> is as follows.</w:t>
+        <w:t xml:space="preserve"> description for each of the column is as follows.</w:t>
       </w:r>
     </w:p>
     <w:p/>
@@ -1034,7 +920,6 @@
           <w:szCs w:val="24"/>
         </w:rPr>
       </w:pPr>
-      <w:proofErr w:type="spellStart"/>
       <w:r>
         <w:rPr>
           <w:rFonts w:ascii="Times New Roman" w:eastAsia="Times New Roman" w:hAnsi="Times New Roman" w:cs="Times New Roman"/>
@@ -1045,7 +930,6 @@
         </w:rPr>
         <w:t>assessor_student_id</w:t>
       </w:r>
-      <w:proofErr w:type="spellEnd"/>
       <w:r>
         <w:rPr>
           <w:rFonts w:ascii="Times New Roman" w:eastAsia="Times New Roman" w:hAnsi="Times New Roman" w:cs="Times New Roman"/>
@@ -1068,7 +952,6 @@
           <w:szCs w:val="24"/>
         </w:rPr>
       </w:pPr>
-      <w:proofErr w:type="spellStart"/>
       <w:r>
         <w:rPr>
           <w:rFonts w:ascii="Times New Roman" w:eastAsia="Times New Roman" w:hAnsi="Times New Roman" w:cs="Times New Roman"/>
@@ -1079,7 +962,6 @@
         </w:rPr>
         <w:t>group_name</w:t>
       </w:r>
-      <w:proofErr w:type="spellEnd"/>
       <w:r>
         <w:rPr>
           <w:rFonts w:ascii="Times New Roman" w:eastAsia="Times New Roman" w:hAnsi="Times New Roman" w:cs="Times New Roman"/>
@@ -1094,25 +976,7 @@
           <w:sz w:val="24"/>
           <w:szCs w:val="24"/>
         </w:rPr>
-        <w:t xml:space="preserve">This is the information about the student's assigned group. </w:t>
-      </w:r>
-      <w:proofErr w:type="spellStart"/>
-      <w:r>
-        <w:rPr>
-          <w:rFonts w:ascii="Times New Roman" w:eastAsia="Times New Roman" w:hAnsi="Times New Roman" w:cs="Times New Roman"/>
-          <w:sz w:val="24"/>
-          <w:szCs w:val="24"/>
-        </w:rPr>
-        <w:t>Pygla</w:t>
-      </w:r>
-      <w:proofErr w:type="spellEnd"/>
-      <w:r>
-        <w:rPr>
-          <w:rFonts w:ascii="Times New Roman" w:eastAsia="Times New Roman" w:hAnsi="Times New Roman" w:cs="Times New Roman"/>
-          <w:sz w:val="24"/>
-          <w:szCs w:val="24"/>
-        </w:rPr>
-        <w:t xml:space="preserve"> only accepts group names in integer format (e.g. 1, 2, 3, etc.).</w:t>
+        <w:t>This is the information about the student's assigned group. Pygla only accepts group names in integer format (e.g. 1, 2, 3, etc.).</w:t>
       </w:r>
     </w:p>
     <w:p>
@@ -1128,7 +992,6 @@
           <w:szCs w:val="24"/>
         </w:rPr>
       </w:pPr>
-      <w:proofErr w:type="spellStart"/>
       <w:r>
         <w:rPr>
           <w:rFonts w:ascii="Times New Roman" w:eastAsia="Times New Roman" w:hAnsi="Times New Roman" w:cs="Times New Roman"/>
@@ -1139,7 +1002,6 @@
         </w:rPr>
         <w:t>peer_name</w:t>
       </w:r>
-      <w:proofErr w:type="spellEnd"/>
       <w:r>
         <w:rPr>
           <w:rFonts w:ascii="Times New Roman" w:eastAsia="Times New Roman" w:hAnsi="Times New Roman" w:cs="Times New Roman"/>
@@ -1162,7 +1024,6 @@
           <w:szCs w:val="24"/>
         </w:rPr>
       </w:pPr>
-      <w:proofErr w:type="spellStart"/>
       <w:r>
         <w:rPr>
           <w:rFonts w:ascii="Times New Roman" w:eastAsia="Times New Roman" w:hAnsi="Times New Roman" w:cs="Times New Roman"/>
@@ -1173,7 +1034,6 @@
         </w:rPr>
         <w:t>peer_student_id</w:t>
       </w:r>
-      <w:proofErr w:type="spellEnd"/>
       <w:r>
         <w:rPr>
           <w:rFonts w:ascii="Times New Roman" w:eastAsia="Times New Roman" w:hAnsi="Times New Roman" w:cs="Times New Roman"/>
@@ -1196,7 +1056,6 @@
           <w:szCs w:val="24"/>
         </w:rPr>
       </w:pPr>
-      <w:proofErr w:type="spellStart"/>
       <w:r>
         <w:rPr>
           <w:rFonts w:ascii="Times New Roman" w:eastAsia="Times New Roman" w:hAnsi="Times New Roman" w:cs="Times New Roman"/>
@@ -1205,7 +1064,6 @@
         </w:rPr>
         <w:t>research_information_gathering</w:t>
       </w:r>
-      <w:proofErr w:type="spellEnd"/>
       <w:r>
         <w:rPr>
           <w:rFonts w:ascii="Times New Roman" w:eastAsia="Times New Roman" w:hAnsi="Times New Roman" w:cs="Times New Roman"/>
@@ -1220,18 +1078,8 @@
           <w:sz w:val="24"/>
           <w:szCs w:val="24"/>
         </w:rPr>
-        <w:t xml:space="preserve">Research &amp; Information </w:t>
-      </w:r>
-      <w:proofErr w:type="gramStart"/>
-      <w:r>
-        <w:rPr>
-          <w:rFonts w:ascii="Times New Roman" w:eastAsia="Times New Roman" w:hAnsi="Times New Roman" w:cs="Times New Roman"/>
-          <w:sz w:val="24"/>
-          <w:szCs w:val="24"/>
-        </w:rPr>
-        <w:t>gathering</w:t>
-      </w:r>
-      <w:proofErr w:type="gramEnd"/>
+        <w:t>Research &amp; Information gathering</w:t>
+      </w:r>
     </w:p>
     <w:p>
       <w:pPr>
@@ -1246,7 +1094,6 @@
           <w:szCs w:val="24"/>
         </w:rPr>
       </w:pPr>
-      <w:proofErr w:type="spellStart"/>
       <w:r>
         <w:rPr>
           <w:rFonts w:ascii="Times New Roman" w:eastAsia="Times New Roman" w:hAnsi="Times New Roman" w:cs="Times New Roman"/>
@@ -1255,7 +1102,6 @@
         </w:rPr>
         <w:t>creative_input</w:t>
       </w:r>
-      <w:proofErr w:type="spellEnd"/>
       <w:r>
         <w:rPr>
           <w:rFonts w:ascii="Times New Roman" w:eastAsia="Times New Roman" w:hAnsi="Times New Roman" w:cs="Times New Roman"/>
@@ -1286,7 +1132,6 @@
           <w:szCs w:val="24"/>
         </w:rPr>
       </w:pPr>
-      <w:proofErr w:type="spellStart"/>
       <w:r>
         <w:rPr>
           <w:rFonts w:ascii="Times New Roman" w:eastAsia="Times New Roman" w:hAnsi="Times New Roman" w:cs="Times New Roman"/>
@@ -1295,7 +1140,6 @@
         </w:rPr>
         <w:t>cooperation_within_group</w:t>
       </w:r>
-      <w:proofErr w:type="spellEnd"/>
       <w:r>
         <w:rPr>
           <w:rFonts w:ascii="Times New Roman" w:eastAsia="Times New Roman" w:hAnsi="Times New Roman" w:cs="Times New Roman"/>
@@ -1310,18 +1154,8 @@
           <w:sz w:val="24"/>
           <w:szCs w:val="24"/>
         </w:rPr>
-        <w:t xml:space="preserve">Co-operation within </w:t>
-      </w:r>
-      <w:proofErr w:type="gramStart"/>
-      <w:r>
-        <w:rPr>
-          <w:rFonts w:ascii="Times New Roman" w:eastAsia="Times New Roman" w:hAnsi="Times New Roman" w:cs="Times New Roman"/>
-          <w:sz w:val="24"/>
-          <w:szCs w:val="24"/>
-        </w:rPr>
-        <w:t>group</w:t>
-      </w:r>
-      <w:proofErr w:type="gramEnd"/>
+        <w:t>Co-operation within group</w:t>
+      </w:r>
     </w:p>
     <w:p>
       <w:pPr>
@@ -1358,18 +1192,8 @@
           <w:sz w:val="24"/>
           <w:szCs w:val="24"/>
         </w:rPr>
-        <w:t xml:space="preserve">Communication within </w:t>
-      </w:r>
-      <w:proofErr w:type="gramStart"/>
-      <w:r>
-        <w:rPr>
-          <w:rFonts w:ascii="Times New Roman" w:eastAsia="Times New Roman" w:hAnsi="Times New Roman" w:cs="Times New Roman"/>
-          <w:sz w:val="24"/>
-          <w:szCs w:val="24"/>
-        </w:rPr>
-        <w:t>group</w:t>
-      </w:r>
-      <w:proofErr w:type="gramEnd"/>
+        <w:t>Communication within group</w:t>
+      </w:r>
     </w:p>
     <w:p>
       <w:pPr>
@@ -1384,7 +1208,6 @@
           <w:szCs w:val="24"/>
         </w:rPr>
       </w:pPr>
-      <w:proofErr w:type="spellStart"/>
       <w:r>
         <w:rPr>
           <w:rFonts w:ascii="Times New Roman" w:eastAsia="Times New Roman" w:hAnsi="Times New Roman" w:cs="Times New Roman"/>
@@ -1393,7 +1216,6 @@
         </w:rPr>
         <w:t>contribution_quality</w:t>
       </w:r>
-      <w:proofErr w:type="spellEnd"/>
       <w:r>
         <w:rPr>
           <w:rFonts w:ascii="Times New Roman" w:eastAsia="Times New Roman" w:hAnsi="Times New Roman" w:cs="Times New Roman"/>
@@ -1408,18 +1230,8 @@
           <w:sz w:val="24"/>
           <w:szCs w:val="24"/>
         </w:rPr>
-        <w:t xml:space="preserve">Quality of individual </w:t>
-      </w:r>
-      <w:proofErr w:type="gramStart"/>
-      <w:r>
-        <w:rPr>
-          <w:rFonts w:ascii="Times New Roman" w:eastAsia="Times New Roman" w:hAnsi="Times New Roman" w:cs="Times New Roman"/>
-          <w:sz w:val="24"/>
-          <w:szCs w:val="24"/>
-        </w:rPr>
-        <w:t>contributions</w:t>
-      </w:r>
-      <w:proofErr w:type="gramEnd"/>
+        <w:t>Quality of individual contributions</w:t>
+      </w:r>
     </w:p>
     <w:p>
       <w:pPr>
@@ -1434,7 +1246,6 @@
           <w:szCs w:val="24"/>
         </w:rPr>
       </w:pPr>
-      <w:proofErr w:type="spellStart"/>
       <w:r>
         <w:rPr>
           <w:rFonts w:ascii="Times New Roman" w:eastAsia="Times New Roman" w:hAnsi="Times New Roman" w:cs="Times New Roman"/>
@@ -1443,7 +1254,6 @@
         </w:rPr>
         <w:t>meeting_attendance</w:t>
       </w:r>
-      <w:proofErr w:type="spellEnd"/>
       <w:r>
         <w:rPr>
           <w:rFonts w:ascii="Times New Roman" w:eastAsia="Times New Roman" w:hAnsi="Times New Roman" w:cs="Times New Roman"/>
@@ -1458,18 +1268,8 @@
           <w:sz w:val="24"/>
           <w:szCs w:val="24"/>
         </w:rPr>
-        <w:t xml:space="preserve">Attendance at </w:t>
-      </w:r>
-      <w:proofErr w:type="gramStart"/>
-      <w:r>
-        <w:rPr>
-          <w:rFonts w:ascii="Times New Roman" w:eastAsia="Times New Roman" w:hAnsi="Times New Roman" w:cs="Times New Roman"/>
-          <w:sz w:val="24"/>
-          <w:szCs w:val="24"/>
-        </w:rPr>
-        <w:t>meetings</w:t>
-      </w:r>
-      <w:proofErr w:type="gramEnd"/>
+        <w:t>Attendance at meetings</w:t>
+      </w:r>
     </w:p>
     <w:p>
       <w:pPr>
@@ -1484,7 +1284,6 @@
           <w:szCs w:val="24"/>
         </w:rPr>
       </w:pPr>
-      <w:proofErr w:type="gramStart"/>
       <w:r>
         <w:rPr>
           <w:rFonts w:ascii="Times New Roman" w:eastAsia="Times New Roman" w:hAnsi="Times New Roman" w:cs="Times New Roman"/>
@@ -1493,7 +1292,6 @@
         </w:rPr>
         <w:t>justification</w:t>
       </w:r>
-      <w:proofErr w:type="gramEnd"/>
       <w:r>
         <w:rPr>
           <w:rFonts w:ascii="Times New Roman" w:eastAsia="Times New Roman" w:hAnsi="Times New Roman" w:cs="Times New Roman"/>
@@ -1520,17 +1318,90 @@
           <w:b/>
           <w:bCs/>
         </w:rPr>
-        <w:t>peer_assessment_word2excel</w:t>
-      </w:r>
-      <w:r>
-        <w:rPr>
-          <w:b/>
-          <w:bCs/>
-        </w:rPr>
-        <w:t>.xlsx</w:t>
+        <w:t>peer_assessment_word2excel.xlsx</w:t>
       </w:r>
       <w:r>
         <w:t>” which is available in the repo</w:t>
+      </w:r>
+    </w:p>
+    <w:p/>
+    <w:p>
+      <w:pPr>
+        <w:pStyle w:val="Heading1"/>
+      </w:pPr>
+      <w:r>
+        <w:t>Limitation</w:t>
+      </w:r>
+    </w:p>
+    <w:p>
+      <w:pPr>
+        <w:pStyle w:val="Heading1"/>
+        <w:rPr>
+          <w:rFonts w:asciiTheme="minorHAnsi" w:eastAsiaTheme="minorHAnsi" w:hAnsiTheme="minorHAnsi" w:cstheme="minorBidi"/>
+          <w:color w:val="auto"/>
+          <w:sz w:val="22"/>
+          <w:szCs w:val="22"/>
+        </w:rPr>
+      </w:pPr>
+      <w:r>
+        <w:rPr>
+          <w:rFonts w:asciiTheme="minorHAnsi" w:eastAsiaTheme="minorHAnsi" w:hAnsiTheme="minorHAnsi" w:cstheme="minorBidi"/>
+          <w:color w:val="auto"/>
+          <w:sz w:val="22"/>
+          <w:szCs w:val="22"/>
+        </w:rPr>
+        <w:t xml:space="preserve">The limitation of </w:t>
+      </w:r>
+      <w:r>
+        <w:rPr>
+          <w:rFonts w:asciiTheme="minorHAnsi" w:eastAsiaTheme="minorHAnsi" w:hAnsiTheme="minorHAnsi" w:cstheme="minorBidi"/>
+          <w:color w:val="auto"/>
+          <w:sz w:val="22"/>
+          <w:szCs w:val="22"/>
+        </w:rPr>
+        <w:t>pygla</w:t>
+      </w:r>
+      <w:r>
+        <w:rPr>
+          <w:rFonts w:asciiTheme="minorHAnsi" w:eastAsiaTheme="minorHAnsi" w:hAnsiTheme="minorHAnsi" w:cstheme="minorBidi"/>
+          <w:color w:val="auto"/>
+          <w:sz w:val="22"/>
+          <w:szCs w:val="22"/>
+        </w:rPr>
+        <w:t xml:space="preserve"> is that it assumes every member of the group will provide an assessment to all of their peers.</w:t>
+      </w:r>
+    </w:p>
+    <w:p/>
+    <w:p>
+      <w:pPr>
+        <w:pStyle w:val="Heading1"/>
+      </w:pPr>
+      <w:r>
+        <w:t>TODO</w:t>
+      </w:r>
+    </w:p>
+    <w:p>
+      <w:pPr>
+        <w:pStyle w:val="ListParagraph"/>
+        <w:numPr>
+          <w:ilvl w:val="0"/>
+          <w:numId w:val="7"/>
+        </w:numPr>
+      </w:pPr>
+      <w:r>
+        <w:t>What should we do if some peers have not contributed to the assessment? Should we assume that the assessor will give the highest mark by default?</w:t>
+      </w:r>
+    </w:p>
+    <w:p>
+      <w:pPr>
+        <w:pStyle w:val="ListParagraph"/>
+        <w:numPr>
+          <w:ilvl w:val="0"/>
+          <w:numId w:val="7"/>
+        </w:numPr>
+      </w:pPr>
+      <w:r>
+        <w:t>What should we do if peer factor that greater than 1.2? Should we adjust/ normalize this value?</w:t>
       </w:r>
     </w:p>
     <w:sectPr>
@@ -1772,6 +1643,95 @@
     </w:lvl>
   </w:abstractNum>
   <w:abstractNum w:abstractNumId="2" w15:restartNumberingAfterBreak="0">
+    <w:nsid w:val="278A03EB"/>
+    <w:multiLevelType w:val="hybridMultilevel"/>
+    <w:tmpl w:val="0FD01586"/>
+    <w:lvl w:ilvl="0" w:tplc="0409000F">
+      <w:start w:val="1"/>
+      <w:numFmt w:val="decimal"/>
+      <w:lvlText w:val="%1."/>
+      <w:lvlJc w:val="left"/>
+      <w:pPr>
+        <w:ind w:left="720" w:hanging="360"/>
+      </w:pPr>
+      <w:rPr>
+        <w:rFonts w:hint="default"/>
+      </w:rPr>
+    </w:lvl>
+    <w:lvl w:ilvl="1" w:tplc="04090019" w:tentative="1">
+      <w:start w:val="1"/>
+      <w:numFmt w:val="lowerLetter"/>
+      <w:lvlText w:val="%2."/>
+      <w:lvlJc w:val="left"/>
+      <w:pPr>
+        <w:ind w:left="1440" w:hanging="360"/>
+      </w:pPr>
+    </w:lvl>
+    <w:lvl w:ilvl="2" w:tplc="0409001B" w:tentative="1">
+      <w:start w:val="1"/>
+      <w:numFmt w:val="lowerRoman"/>
+      <w:lvlText w:val="%3."/>
+      <w:lvlJc w:val="right"/>
+      <w:pPr>
+        <w:ind w:left="2160" w:hanging="180"/>
+      </w:pPr>
+    </w:lvl>
+    <w:lvl w:ilvl="3" w:tplc="0409000F" w:tentative="1">
+      <w:start w:val="1"/>
+      <w:numFmt w:val="decimal"/>
+      <w:lvlText w:val="%4."/>
+      <w:lvlJc w:val="left"/>
+      <w:pPr>
+        <w:ind w:left="2880" w:hanging="360"/>
+      </w:pPr>
+    </w:lvl>
+    <w:lvl w:ilvl="4" w:tplc="04090019" w:tentative="1">
+      <w:start w:val="1"/>
+      <w:numFmt w:val="lowerLetter"/>
+      <w:lvlText w:val="%5."/>
+      <w:lvlJc w:val="left"/>
+      <w:pPr>
+        <w:ind w:left="3600" w:hanging="360"/>
+      </w:pPr>
+    </w:lvl>
+    <w:lvl w:ilvl="5" w:tplc="0409001B" w:tentative="1">
+      <w:start w:val="1"/>
+      <w:numFmt w:val="lowerRoman"/>
+      <w:lvlText w:val="%6."/>
+      <w:lvlJc w:val="right"/>
+      <w:pPr>
+        <w:ind w:left="4320" w:hanging="180"/>
+      </w:pPr>
+    </w:lvl>
+    <w:lvl w:ilvl="6" w:tplc="0409000F" w:tentative="1">
+      <w:start w:val="1"/>
+      <w:numFmt w:val="decimal"/>
+      <w:lvlText w:val="%7."/>
+      <w:lvlJc w:val="left"/>
+      <w:pPr>
+        <w:ind w:left="5040" w:hanging="360"/>
+      </w:pPr>
+    </w:lvl>
+    <w:lvl w:ilvl="7" w:tplc="04090019" w:tentative="1">
+      <w:start w:val="1"/>
+      <w:numFmt w:val="lowerLetter"/>
+      <w:lvlText w:val="%8."/>
+      <w:lvlJc w:val="left"/>
+      <w:pPr>
+        <w:ind w:left="5760" w:hanging="360"/>
+      </w:pPr>
+    </w:lvl>
+    <w:lvl w:ilvl="8" w:tplc="0409001B" w:tentative="1">
+      <w:start w:val="1"/>
+      <w:numFmt w:val="lowerRoman"/>
+      <w:lvlText w:val="%9."/>
+      <w:lvlJc w:val="right"/>
+      <w:pPr>
+        <w:ind w:left="6480" w:hanging="180"/>
+      </w:pPr>
+    </w:lvl>
+  </w:abstractNum>
+  <w:abstractNum w:abstractNumId="3" w15:restartNumberingAfterBreak="0">
     <w:nsid w:val="431B363F"/>
     <w:multiLevelType w:val="multilevel"/>
     <w:tmpl w:val="9BCA1768"/>
@@ -1920,7 +1880,7 @@
       </w:rPr>
     </w:lvl>
   </w:abstractNum>
-  <w:abstractNum w:abstractNumId="3" w15:restartNumberingAfterBreak="0">
+  <w:abstractNum w:abstractNumId="4" w15:restartNumberingAfterBreak="0">
     <w:nsid w:val="45F3332E"/>
     <w:multiLevelType w:val="hybridMultilevel"/>
     <w:tmpl w:val="39C23730"/>
@@ -2033,7 +1993,7 @@
       </w:rPr>
     </w:lvl>
   </w:abstractNum>
-  <w:abstractNum w:abstractNumId="4" w15:restartNumberingAfterBreak="0">
+  <w:abstractNum w:abstractNumId="5" w15:restartNumberingAfterBreak="0">
     <w:nsid w:val="4CD5431B"/>
     <w:multiLevelType w:val="multilevel"/>
     <w:tmpl w:val="560EAA52"/>
@@ -2182,7 +2142,7 @@
       </w:rPr>
     </w:lvl>
   </w:abstractNum>
-  <w:abstractNum w:abstractNumId="5" w15:restartNumberingAfterBreak="0">
+  <w:abstractNum w:abstractNumId="6" w15:restartNumberingAfterBreak="0">
     <w:nsid w:val="6F6B1E5B"/>
     <w:multiLevelType w:val="multilevel"/>
     <w:tmpl w:val="82A0B714"/>
@@ -2338,16 +2298,19 @@
     <w:abstractNumId w:val="0"/>
   </w:num>
   <w:num w:numId="3" w16cid:durableId="1562330481">
+    <w:abstractNumId w:val="5"/>
+  </w:num>
+  <w:num w:numId="4" w16cid:durableId="1775902672">
+    <w:abstractNumId w:val="6"/>
+  </w:num>
+  <w:num w:numId="5" w16cid:durableId="645358429">
+    <w:abstractNumId w:val="3"/>
+  </w:num>
+  <w:num w:numId="6" w16cid:durableId="2135709263">
     <w:abstractNumId w:val="4"/>
   </w:num>
-  <w:num w:numId="4" w16cid:durableId="1775902672">
-    <w:abstractNumId w:val="5"/>
-  </w:num>
-  <w:num w:numId="5" w16cid:durableId="645358429">
+  <w:num w:numId="7" w16cid:durableId="1882857253">
     <w:abstractNumId w:val="2"/>
-  </w:num>
-  <w:num w:numId="6" w16cid:durableId="2135709263">
-    <w:abstractNumId w:val="3"/>
   </w:num>
 </w:numbering>
 </file>

</xml_diff>